<commit_message>
receita de bolo mais dicas de preparo
</commit_message>
<xml_diff>
--- a/bolo_cenooura.docx
+++ b/bolo_cenooura.docx
@@ -85,6 +85,23 @@
     <w:p>
       <w:r>
         <w:t>esfriar.</w:t>
+      </w:r>
+    </w:p>
+    <w:p>
+      <w:r>
+        <w:t>DICAS DE PREPARO:</w:t>
+      </w:r>
+    </w:p>
+    <w:p/>
+    <w:p>
+      <w:r>
+        <w:t>- Para um bolo mais fofo, peneire a farinha de trigo.</w:t>
+      </w:r>
+    </w:p>
+    <w:p/>
+    <w:p>
+      <w:r>
+        <w:t>- Você pode adicionar nozes picadas à massa para um toque especial.</w:t>
       </w:r>
     </w:p>
     <w:p/>

</xml_diff>